<commit_message>
WordAdapterUnitTests creation and WordUnitTests updates
</commit_message>
<xml_diff>
--- a/UnitTests/Mocks/template.docx
+++ b/UnitTests/Mocks/template.docx
@@ -612,12 +612,13 @@
         <w:tblCaption w:val="BreakDown"/>
       </w:tblPr>
       <w:tblGrid>
-        <w:gridCol w:w="8494"/>
+        <w:gridCol w:w="4247"/>
+        <w:gridCol w:w="4247"/>
       </w:tblGrid>
       <w:tr>
         <w:tc>
           <w:tcPr>
-            <w:tcW w:w="8494" w:type="dxa"/>
+            <w:tcW w:w="4247" w:type="dxa"/>
           </w:tcPr>
           <w:p>
             <w:pPr>
@@ -630,11 +631,26 @@
                 <w:lang w:eastAsia="pt-BR"/>
               </w:rPr>
             </w:pPr>
-            <w:bookmarkStart w:id="0" w:name="_GoBack"/>
+          </w:p>
+        </w:tc>
+        <w:tc>
+          <w:tcPr>
+            <w:tcW w:w="4247" w:type="dxa"/>
+          </w:tcPr>
+          <w:p>
+            <w:pPr>
+              <w:jc w:val="both"/>
+              <w:rPr>
+                <w:rFonts w:ascii="Arial" w:eastAsia="Times New Roman" w:hAnsi="Arial" w:cs="Arial"/>
+                <w:color w:val="000000"/>
+                <w:sz w:val="21"/>
+                <w:szCs w:val="21"/>
+                <w:lang w:eastAsia="pt-BR"/>
+              </w:rPr>
+            </w:pPr>
           </w:p>
         </w:tc>
       </w:tr>
-      <w:bookmarkEnd w:id="0"/>
     </w:tbl>
     <w:p>
       <w:pPr>
@@ -663,6 +679,8 @@
           <w:lang w:eastAsia="pt-BR"/>
         </w:rPr>
       </w:pPr>
+      <w:bookmarkStart w:id="0" w:name="_GoBack"/>
+      <w:bookmarkEnd w:id="0"/>
     </w:p>
     <w:p>
       <w:pPr>
@@ -1589,7 +1607,7 @@
                 <w:sz w:val="24"/>
                 <w:szCs w:val="24"/>
               </w:rPr>
-              <w:object w:dxaOrig="1440" w:dyaOrig="1440">
+              <w:object w:dxaOrig="4320" w:dyaOrig="4320">
                 <v:shapetype id="_x0000_t75" coordsize="21600,21600" o:spt="75" o:preferrelative="t" path="m@4@5l@4@11@9@11@9@5xe" filled="f" stroked="f">
                   <v:stroke joinstyle="miter"/>
                   <v:formulas>
@@ -1609,7 +1627,7 @@
                   <v:path o:extrusionok="f" gradientshapeok="t" o:connecttype="rect"/>
                   <o:lock v:ext="edit" aspectratio="t"/>
                 </v:shapetype>
-                <v:shape id="_x0000_i1042" type="#_x0000_t75" style="width:25.65pt;height:18.2pt" o:ole="">
+                <v:shape id="_x0000_i1042" type="#_x0000_t75" style="width:25.5pt;height:18pt" o:ole="">
                   <v:imagedata r:id="rId4" o:title=""/>
                 </v:shape>
                 <w:control r:id="rId5" w:name="DefaultOcxName" w:shapeid="_x0000_i1042"/>
@@ -1676,8 +1694,8 @@
                       <w:sz w:val="24"/>
                       <w:szCs w:val="24"/>
                     </w:rPr>
-                    <w:object w:dxaOrig="1440" w:dyaOrig="1440">
-                      <v:shape id="_x0000_i1044" type="#_x0000_t75" style="width:20.3pt;height:18.2pt" o:ole="">
+                    <w:object w:dxaOrig="4320" w:dyaOrig="4320">
+                      <v:shape id="_x0000_i1044" type="#_x0000_t75" style="width:20.25pt;height:18pt" o:ole="">
                         <v:imagedata r:id="rId6" o:title=""/>
                       </v:shape>
                       <w:control r:id="rId7" w:name="DefaultOcxName1" w:shapeid="_x0000_i1044"/>
@@ -1753,8 +1771,8 @@
                       <w:sz w:val="24"/>
                       <w:szCs w:val="24"/>
                     </w:rPr>
-                    <w:object w:dxaOrig="1440" w:dyaOrig="1440">
-                      <v:shape id="_x0000_i1047" type="#_x0000_t75" style="width:20.3pt;height:18.2pt" o:ole="">
+                    <w:object w:dxaOrig="4320" w:dyaOrig="4320">
+                      <v:shape id="_x0000_i1047" type="#_x0000_t75" style="width:20.25pt;height:18pt" o:ole="">
                         <v:imagedata r:id="rId8" o:title=""/>
                       </v:shape>
                       <w:control r:id="rId9" w:name="DefaultOcxName2" w:shapeid="_x0000_i1047"/>
@@ -1830,8 +1848,8 @@
                       <w:sz w:val="24"/>
                       <w:szCs w:val="24"/>
                     </w:rPr>
-                    <w:object w:dxaOrig="1440" w:dyaOrig="1440">
-                      <v:shape id="_x0000_i1050" type="#_x0000_t75" style="width:20.3pt;height:18.2pt" o:ole="">
+                    <w:object w:dxaOrig="4320" w:dyaOrig="4320">
+                      <v:shape id="_x0000_i1050" type="#_x0000_t75" style="width:20.25pt;height:18pt" o:ole="">
                         <v:imagedata r:id="rId8" o:title=""/>
                       </v:shape>
                       <w:control r:id="rId10" w:name="DefaultOcxName3" w:shapeid="_x0000_i1050"/>
@@ -1907,8 +1925,8 @@
                       <w:sz w:val="24"/>
                       <w:szCs w:val="24"/>
                     </w:rPr>
-                    <w:object w:dxaOrig="1440" w:dyaOrig="1440">
-                      <v:shape id="_x0000_i1053" type="#_x0000_t75" style="width:20.3pt;height:18.2pt" o:ole="">
+                    <w:object w:dxaOrig="4320" w:dyaOrig="4320">
+                      <v:shape id="_x0000_i1053" type="#_x0000_t75" style="width:20.25pt;height:18pt" o:ole="">
                         <v:imagedata r:id="rId8" o:title=""/>
                       </v:shape>
                       <w:control r:id="rId11" w:name="DefaultOcxName4" w:shapeid="_x0000_i1053"/>
@@ -1995,8 +2013,8 @@
                 <w:sz w:val="24"/>
                 <w:szCs w:val="24"/>
               </w:rPr>
-              <w:object w:dxaOrig="1440" w:dyaOrig="1440">
-                <v:shape id="_x0000_i1056" type="#_x0000_t75" style="width:20.3pt;height:18.2pt" o:ole="">
+              <w:object w:dxaOrig="4320" w:dyaOrig="4320">
+                <v:shape id="_x0000_i1056" type="#_x0000_t75" style="width:20.25pt;height:18pt" o:ole="">
                   <v:imagedata r:id="rId12" o:title=""/>
                 </v:shape>
                 <w:control r:id="rId13" w:name="DefaultOcxName5" w:shapeid="_x0000_i1056"/>
@@ -2221,8 +2239,8 @@
                 <w:sz w:val="24"/>
                 <w:szCs w:val="24"/>
               </w:rPr>
-              <w:object w:dxaOrig="1440" w:dyaOrig="1440">
-                <v:shape id="_x0000_i1059" type="#_x0000_t75" style="width:81.6pt;height:22.45pt" o:ole="">
+              <w:object w:dxaOrig="4320" w:dyaOrig="4320">
+                <v:shape id="_x0000_i1059" type="#_x0000_t75" style="width:81.75pt;height:22.5pt" o:ole="">
                   <v:imagedata r:id="rId14" o:title=""/>
                 </v:shape>
                 <w:control r:id="rId15" w:name="DefaultOcxName6" w:shapeid="_x0000_i1059"/>

</xml_diff>

<commit_message>
Implemented ReplaceTexts method in WordAdapter class and its sub functions
</commit_message>
<xml_diff>
--- a/UnitTests/Mocks/template.docx
+++ b/UnitTests/Mocks/template.docx
@@ -17,7 +17,6 @@
           <w:lang w:eastAsia="pt-BR"/>
         </w:rPr>
       </w:pPr>
-      <w:proofErr w:type="spellStart"/>
       <w:r>
         <w:rPr>
           <w:rFonts w:ascii="DauphinPlain" w:eastAsia="Times New Roman" w:hAnsi="DauphinPlain" w:cs="Times New Roman"/>
@@ -27,19 +26,7 @@
           <w:szCs w:val="105"/>
           <w:lang w:eastAsia="pt-BR"/>
         </w:rPr>
-        <w:t>Lorem</w:t>
-      </w:r>
-      <w:proofErr w:type="spellEnd"/>
-      <w:r>
-        <w:rPr>
-          <w:rFonts w:ascii="DauphinPlain" w:eastAsia="Times New Roman" w:hAnsi="DauphinPlain" w:cs="Times New Roman"/>
-          <w:color w:val="000000"/>
-          <w:kern w:val="36"/>
-          <w:sz w:val="105"/>
-          <w:szCs w:val="105"/>
-          <w:lang w:eastAsia="pt-BR"/>
-        </w:rPr>
-        <w:t xml:space="preserve"> Ipsum</w:t>
+        <w:t>Lorem Ipsum</w:t>
       </w:r>
     </w:p>
     <w:p>
@@ -679,8 +666,6 @@
           <w:lang w:eastAsia="pt-BR"/>
         </w:rPr>
       </w:pPr>
-      <w:bookmarkStart w:id="0" w:name="_GoBack"/>
-      <w:bookmarkEnd w:id="0"/>
     </w:p>
     <w:p>
       <w:pPr>
@@ -1011,6 +996,56 @@
         <w:t>Lorem</w:t>
       </w:r>
       <w:proofErr w:type="spellEnd"/>
+      <w:r>
+        <w:rPr>
+          <w:rFonts w:ascii="Arial" w:eastAsia="Times New Roman" w:hAnsi="Arial" w:cs="Arial"/>
+          <w:color w:val="000000"/>
+          <w:sz w:val="21"/>
+          <w:szCs w:val="21"/>
+          <w:lang w:eastAsia="pt-BR"/>
+        </w:rPr>
+        <w:t xml:space="preserve"> </w:t>
+      </w:r>
+      <w:bookmarkStart w:id="0" w:name="_GoBack"/>
+      <w:r>
+        <w:rPr>
+          <w:rFonts w:ascii="Arial" w:eastAsia="Times New Roman" w:hAnsi="Arial" w:cs="Arial"/>
+          <w:b/>
+          <w:color w:val="FF0000"/>
+          <w:sz w:val="36"/>
+          <w:szCs w:val="21"/>
+          <w:u w:val="single"/>
+          <w:lang w:eastAsia="pt-BR"/>
+        </w:rPr>
+        <w:t>$</w:t>
+      </w:r>
+      <w:proofErr w:type="spellStart"/>
+      <w:r>
+        <w:rPr>
+          <w:rFonts w:ascii="Arial" w:eastAsia="Times New Roman" w:hAnsi="Arial" w:cs="Arial"/>
+          <w:b/>
+          <w:color w:val="FF0000"/>
+          <w:sz w:val="36"/>
+          <w:szCs w:val="21"/>
+          <w:u w:val="single"/>
+          <w:lang w:eastAsia="pt-BR"/>
+        </w:rPr>
+        <w:t>FindAndReplaceMe</w:t>
+      </w:r>
+      <w:proofErr w:type="spellEnd"/>
+      <w:r>
+        <w:rPr>
+          <w:rFonts w:ascii="Arial" w:eastAsia="Times New Roman" w:hAnsi="Arial" w:cs="Arial"/>
+          <w:b/>
+          <w:color w:val="FF0000"/>
+          <w:sz w:val="36"/>
+          <w:szCs w:val="21"/>
+          <w:u w:val="single"/>
+          <w:lang w:eastAsia="pt-BR"/>
+        </w:rPr>
+        <w:t>$</w:t>
+      </w:r>
+      <w:bookmarkEnd w:id="0"/>
       <w:r>
         <w:rPr>
           <w:rFonts w:ascii="Arial" w:eastAsia="Times New Roman" w:hAnsi="Arial" w:cs="Arial"/>

</xml_diff>